<commit_message>
Adicione módulos CRUD, busca e API no backend para o VetGestLink
Implementados controladores CRUD e modelos de busca para Categorias, Espécies, Faturas, Medicamentos, Raças e Perfis de Usuário no backend. Adicionada integração de assets do AdminLTE3 e atualizada a configuração do backend para suporte a módulos API e gerenciamento de assets. Aprimorado o SiteController para fornecer estatísticas do dashboard. Adicionadas visualizações correspondentes para todas as entidades e estrutura inicial do módulo API.

Já permite registo do User gerado pelo Yii2 com a tabela Userprofile que está conectado com a tabela Moradas.
</commit_message>
<xml_diff>
--- a/PROJ-DOCS/AMSI/Proposta(AMSI)-VetGestLink_Grupo-I.docx
+++ b/PROJ-DOCS/AMSI/Proposta(AMSI)-VetGestLink_Grupo-I.docx
@@ -52,7 +52,7 @@
                           <pic:cNvPicPr/>
                         </pic:nvPicPr>
                         <pic:blipFill>
-                          <a:blip r:embed="rId6">
+                          <a:blip r:embed="rId8">
                             <a:extLst>
                               <a:ext uri="{28A0092B-C50C-407E-A947-70E740481C1C}">
                                 <a14:useLocalDpi xmlns:a14="http://schemas.microsoft.com/office/drawing/2010/main" val="0"/>
@@ -97,7 +97,15 @@
               <w:jc w:val="center"/>
             </w:pPr>
             <w:r>
-              <w:t xml:space="preserve">Curso de TeSP em </w:t>
+              <w:t xml:space="preserve">Curso de </w:t>
+            </w:r>
+            <w:proofErr w:type="spellStart"/>
+            <w:r>
+              <w:t>TeSP</w:t>
+            </w:r>
+            <w:proofErr w:type="spellEnd"/>
+            <w:r>
+              <w:t xml:space="preserve"> em </w:t>
             </w:r>
             <w:r>
               <w:br/>
@@ -473,7 +481,7 @@
                     <pic:cNvPicPr/>
                   </pic:nvPicPr>
                   <pic:blipFill>
-                    <a:blip r:embed="rId7">
+                    <a:blip r:embed="rId9">
                       <a:extLst>
                         <a:ext uri="{28A0092B-C50C-407E-A947-70E740481C1C}">
                           <a14:useLocalDpi xmlns:a14="http://schemas.microsoft.com/office/drawing/2010/main" val="0"/>
@@ -643,6 +651,7 @@
                 <w:bCs/>
               </w:rPr>
             </w:pPr>
+            <w:proofErr w:type="spellStart"/>
             <w:r>
               <w:rPr>
                 <w:b/>
@@ -657,6 +666,7 @@
               </w:rPr>
               <w:t>-I</w:t>
             </w:r>
+            <w:proofErr w:type="spellEnd"/>
             <w:r>
               <w:rPr>
                 <w:b/>
@@ -865,7 +875,7 @@
     <w:p>
       <w:pPr>
         <w:sectPr>
-          <w:footerReference w:type="default" r:id="rId8"/>
+          <w:footerReference w:type="default" r:id="rId10"/>
           <w:pgSz w:w="11906" w:h="16838"/>
           <w:pgMar w:top="1134" w:right="1134" w:bottom="1418" w:left="1134" w:header="709" w:footer="692" w:gutter="0"/>
           <w:cols w:space="708"/>
@@ -919,7 +929,7 @@
                     </pic:cNvPicPr>
                   </pic:nvPicPr>
                   <pic:blipFill>
-                    <a:blip r:embed="rId9">
+                    <a:blip r:embed="rId11">
                       <a:extLst>
                         <a:ext uri="{28A0092B-C50C-407E-A947-70E740481C1C}">
                           <a14:useLocalDpi xmlns:a14="http://schemas.microsoft.com/office/drawing/2010/main" val="0"/>
@@ -959,24 +969,14 @@
       <w:r>
         <w:t xml:space="preserve">Figura </w:t>
       </w:r>
-      <w:r>
-        <w:fldChar w:fldCharType="begin"/>
-      </w:r>
-      <w:r>
-        <w:instrText xml:space="preserve"> SEQ Figura \* ARABIC </w:instrText>
-      </w:r>
-      <w:r>
-        <w:fldChar w:fldCharType="separate"/>
-      </w:r>
-      <w:r>
-        <w:rPr>
-          <w:noProof/>
-        </w:rPr>
-        <w:t>1</w:t>
-      </w:r>
-      <w:r>
-        <w:fldChar w:fldCharType="end"/>
-      </w:r>
+      <w:fldSimple w:instr=" SEQ Figura \* ARABIC ">
+        <w:r>
+          <w:rPr>
+            <w:noProof/>
+          </w:rPr>
+          <w:t>1</w:t>
+        </w:r>
+      </w:fldSimple>
       <w:r>
         <w:t xml:space="preserve"> – Ícone do VetGestLink</w:t>
       </w:r>
@@ -1321,7 +1321,23 @@
                 <w:rFonts w:eastAsiaTheme="minorEastAsia"/>
                 <w:lang w:eastAsia="ja-JP"/>
               </w:rPr>
-              <w:t>ão de sessões (Login e Logout)</w:t>
+              <w:t xml:space="preserve">ão de sessões (Login e </w:t>
+            </w:r>
+            <w:proofErr w:type="spellStart"/>
+            <w:r>
+              <w:rPr>
+                <w:rFonts w:eastAsiaTheme="minorEastAsia"/>
+                <w:lang w:eastAsia="ja-JP"/>
+              </w:rPr>
+              <w:t>Logout</w:t>
+            </w:r>
+            <w:proofErr w:type="spellEnd"/>
+            <w:r>
+              <w:rPr>
+                <w:rFonts w:eastAsiaTheme="minorEastAsia"/>
+                <w:lang w:eastAsia="ja-JP"/>
+              </w:rPr>
+              <w:t>)</w:t>
             </w:r>
           </w:p>
         </w:tc>
@@ -1355,7 +1371,15 @@
               <w:t>registo,</w:t>
             </w:r>
             <w:r>
-              <w:t xml:space="preserve"> mas com limitações podendo visualizar informações sobre a clinica </w:t>
+              <w:t xml:space="preserve"> mas com limitações podendo visualizar informações sobre a </w:t>
+            </w:r>
+            <w:proofErr w:type="gramStart"/>
+            <w:r>
+              <w:t>clinica</w:t>
+            </w:r>
+            <w:proofErr w:type="gramEnd"/>
+            <w:r>
+              <w:t xml:space="preserve"> </w:t>
             </w:r>
             <w:r>
               <w:t xml:space="preserve">mas </w:t>
@@ -1501,13 +1525,28 @@
           </w:tcPr>
           <w:p>
             <w:r>
-              <w:t xml:space="preserve">O cliente pode listar, visualizar e editar informações sobre os seus animais (animais), incluindo adicionar </w:t>
+              <w:t>O cliente pode listar, visualizar e editar</w:t>
+            </w:r>
+            <w:r>
+              <w:t xml:space="preserve"> ou </w:t>
+            </w:r>
+            <w:r>
+              <w:t xml:space="preserve">adicionar </w:t>
             </w:r>
             <w:r>
               <w:t>notas</w:t>
             </w:r>
             <w:r>
-              <w:t xml:space="preserve"> de observação.</w:t>
+              <w:t xml:space="preserve"> de observação</w:t>
+            </w:r>
+            <w:r>
+              <w:t xml:space="preserve"> </w:t>
+            </w:r>
+            <w:r>
+              <w:t>so</w:t>
+            </w:r>
+            <w:r>
+              <w:t>re os seus animais.</w:t>
             </w:r>
           </w:p>
         </w:tc>
@@ -1535,7 +1574,13 @@
           </w:tcPr>
           <w:p>
             <w:r>
-              <w:t xml:space="preserve">O cliente pode criar, visualizar, atualizar e eliminar </w:t>
+              <w:t>O cliente pode criar, visualizar, atualizar e eliminar</w:t>
+            </w:r>
+            <w:r>
+              <w:t>(soft-delete)</w:t>
+            </w:r>
+            <w:r>
+              <w:t xml:space="preserve"> </w:t>
             </w:r>
             <w:r>
               <w:t xml:space="preserve">marcações de consultas </w:t>
@@ -1675,6 +1720,9 @@
             <w:r>
               <w:t>Notificações que informa o cliente sobre consultas marcadas ou pagamentos</w:t>
             </w:r>
+            <w:r>
+              <w:t xml:space="preserve"> pendentes.</w:t>
+            </w:r>
           </w:p>
         </w:tc>
       </w:tr>
@@ -1793,23 +1841,7 @@
           <w:sz w:val="24"/>
           <w:szCs w:val="24"/>
         </w:rPr>
-        <w:t xml:space="preserve">A comunicação com o webservice será efetuada através de HTTP (utilizando Volley </w:t>
-      </w:r>
-      <w:r>
-        <w:rPr>
-          <w:rFonts w:ascii="Arial" w:hAnsi="Arial" w:cs="Arial"/>
-          <w:sz w:val="24"/>
-          <w:szCs w:val="24"/>
-        </w:rPr>
-        <w:t>a b</w:t>
-      </w:r>
-      <w:r>
-        <w:rPr>
-          <w:rFonts w:ascii="Arial" w:hAnsi="Arial" w:cs="Arial"/>
-          <w:sz w:val="24"/>
-          <w:szCs w:val="24"/>
-        </w:rPr>
-        <w:t xml:space="preserve">iblioteca oficial do Google), com suporte a operações CRUD sobre as principais entidades do sistema. </w:t>
+        <w:t xml:space="preserve">A comunicação com o webservice será efetuada através de HTTP (utilizando Volley a biblioteca oficial do Google), com suporte a operações CRUD sobre as principais entidades do sistema. </w:t>
       </w:r>
     </w:p>
     <w:p>
@@ -2113,15 +2145,7 @@
           <w:sz w:val="24"/>
           <w:szCs w:val="24"/>
         </w:rPr>
-        <w:t>(sem erros de compilação</w:t>
-      </w:r>
-      <w:r>
-        <w:rPr>
-          <w:rFonts w:ascii="Arial" w:hAnsi="Arial" w:cs="Arial"/>
-          <w:sz w:val="24"/>
-          <w:szCs w:val="24"/>
-        </w:rPr>
-        <w:t>),</w:t>
+        <w:t>(sem erros de compilação),</w:t>
       </w:r>
       <w:r>
         <w:rPr>
@@ -2263,8 +2287,8 @@
       </w:r>
     </w:p>
     <w:sectPr>
-      <w:headerReference w:type="default" r:id="rId10"/>
-      <w:footerReference w:type="default" r:id="rId11"/>
+      <w:headerReference w:type="default" r:id="rId12"/>
+      <w:footerReference w:type="default" r:id="rId13"/>
       <w:pgSz w:w="11906" w:h="16838"/>
       <w:pgMar w:top="1134" w:right="1134" w:bottom="1418" w:left="1134" w:header="709" w:footer="692" w:gutter="0"/>
       <w:cols w:space="708"/>
@@ -2272,6 +2296,31 @@
     </w:sectPr>
   </w:body>
 </w:document>
+</file>
+
+<file path=word/endnotes.xml><?xml version="1.0" encoding="utf-8"?>
+<w:endnotes xmlns:wpc="http://schemas.microsoft.com/office/word/2010/wordprocessingCanvas" xmlns:cx="http://schemas.microsoft.com/office/drawing/2014/chartex" xmlns:cx1="http://schemas.microsoft.com/office/drawing/2015/9/8/chartex" xmlns:cx2="http://schemas.microsoft.com/office/drawing/2015/10/21/chartex" xmlns:cx3="http://schemas.microsoft.com/office/drawing/2016/5/9/chartex" xmlns:cx4="http://schemas.microsoft.com/office/drawing/2016/5/10/chartex" xmlns:cx5="http://schemas.microsoft.com/office/drawing/2016/5/11/chartex" xmlns:cx6="http://schemas.microsoft.com/office/drawing/2016/5/12/chartex" xmlns:cx7="http://schemas.microsoft.com/office/drawing/2016/5/13/chartex" xmlns:cx8="http://schemas.microsoft.com/office/drawing/2016/5/14/chartex" xmlns:mc="http://schemas.openxmlformats.org/markup-compatibility/2006" xmlns:aink="http://schemas.microsoft.com/office/drawing/2016/ink" xmlns:am3d="http://schemas.microsoft.com/office/drawing/2017/model3d" xmlns:o="urn:schemas-microsoft-com:office:office" xmlns:oel="http://schemas.microsoft.com/office/2019/extlst" xmlns:r="http://schemas.openxmlformats.org/officeDocument/2006/relationships" xmlns:m="http://schemas.openxmlformats.org/officeDocument/2006/math" xmlns:v="urn:schemas-microsoft-com:vml" xmlns:wp14="http://schemas.microsoft.com/office/word/2010/wordprocessingDrawing" xmlns:wp="http://schemas.openxmlformats.org/drawingml/2006/wordprocessingDrawing" xmlns:w10="urn:schemas-microsoft-com:office:word" xmlns:w="http://schemas.openxmlformats.org/wordprocessingml/2006/main" xmlns:w14="http://schemas.microsoft.com/office/word/2010/wordml" xmlns:w15="http://schemas.microsoft.com/office/word/2012/wordml" xmlns:w16cex="http://schemas.microsoft.com/office/word/2018/wordml/cex" xmlns:w16cid="http://schemas.microsoft.com/office/word/2016/wordml/cid" xmlns:w16="http://schemas.microsoft.com/office/word/2018/wordml" xmlns:w16du="http://schemas.microsoft.com/office/word/2023/wordml/word16du" xmlns:w16sdtdh="http://schemas.microsoft.com/office/word/2020/wordml/sdtdatahash" xmlns:w16sdtfl="http://schemas.microsoft.com/office/word/2024/wordml/sdtformatlock" xmlns:w16se="http://schemas.microsoft.com/office/word/2015/wordml/symex" xmlns:wpg="http://schemas.microsoft.com/office/word/2010/wordprocessingGroup" xmlns:wpi="http://schemas.microsoft.com/office/word/2010/wordprocessingInk" xmlns:wne="http://schemas.microsoft.com/office/word/2006/wordml" xmlns:wps="http://schemas.microsoft.com/office/word/2010/wordprocessingShape" mc:Ignorable="w14 w15 w16se w16cid w16 w16cex w16sdtdh w16sdtfl w16du wp14">
+  <w:endnote w:type="separator" w:id="-1">
+    <w:p>
+      <w:pPr>
+        <w:spacing w:after="0" w:line="240" w:lineRule="auto"/>
+      </w:pPr>
+      <w:r>
+        <w:separator/>
+      </w:r>
+    </w:p>
+  </w:endnote>
+  <w:endnote w:type="continuationSeparator" w:id="0">
+    <w:p>
+      <w:pPr>
+        <w:spacing w:after="0" w:line="240" w:lineRule="auto"/>
+      </w:pPr>
+      <w:r>
+        <w:continuationSeparator/>
+      </w:r>
+    </w:p>
+  </w:endnote>
+</w:endnotes>
 </file>
 
 <file path=word/footer1.xml><?xml version="1.0" encoding="utf-8"?>
@@ -2421,6 +2470,31 @@
     </w:sdtContent>
   </w:sdt>
 </w:ftr>
+</file>
+
+<file path=word/footnotes.xml><?xml version="1.0" encoding="utf-8"?>
+<w:footnotes xmlns:wpc="http://schemas.microsoft.com/office/word/2010/wordprocessingCanvas" xmlns:cx="http://schemas.microsoft.com/office/drawing/2014/chartex" xmlns:cx1="http://schemas.microsoft.com/office/drawing/2015/9/8/chartex" xmlns:cx2="http://schemas.microsoft.com/office/drawing/2015/10/21/chartex" xmlns:cx3="http://schemas.microsoft.com/office/drawing/2016/5/9/chartex" xmlns:cx4="http://schemas.microsoft.com/office/drawing/2016/5/10/chartex" xmlns:cx5="http://schemas.microsoft.com/office/drawing/2016/5/11/chartex" xmlns:cx6="http://schemas.microsoft.com/office/drawing/2016/5/12/chartex" xmlns:cx7="http://schemas.microsoft.com/office/drawing/2016/5/13/chartex" xmlns:cx8="http://schemas.microsoft.com/office/drawing/2016/5/14/chartex" xmlns:mc="http://schemas.openxmlformats.org/markup-compatibility/2006" xmlns:aink="http://schemas.microsoft.com/office/drawing/2016/ink" xmlns:am3d="http://schemas.microsoft.com/office/drawing/2017/model3d" xmlns:o="urn:schemas-microsoft-com:office:office" xmlns:oel="http://schemas.microsoft.com/office/2019/extlst" xmlns:r="http://schemas.openxmlformats.org/officeDocument/2006/relationships" xmlns:m="http://schemas.openxmlformats.org/officeDocument/2006/math" xmlns:v="urn:schemas-microsoft-com:vml" xmlns:wp14="http://schemas.microsoft.com/office/word/2010/wordprocessingDrawing" xmlns:wp="http://schemas.openxmlformats.org/drawingml/2006/wordprocessingDrawing" xmlns:w10="urn:schemas-microsoft-com:office:word" xmlns:w="http://schemas.openxmlformats.org/wordprocessingml/2006/main" xmlns:w14="http://schemas.microsoft.com/office/word/2010/wordml" xmlns:w15="http://schemas.microsoft.com/office/word/2012/wordml" xmlns:w16cex="http://schemas.microsoft.com/office/word/2018/wordml/cex" xmlns:w16cid="http://schemas.microsoft.com/office/word/2016/wordml/cid" xmlns:w16="http://schemas.microsoft.com/office/word/2018/wordml" xmlns:w16du="http://schemas.microsoft.com/office/word/2023/wordml/word16du" xmlns:w16sdtdh="http://schemas.microsoft.com/office/word/2020/wordml/sdtdatahash" xmlns:w16sdtfl="http://schemas.microsoft.com/office/word/2024/wordml/sdtformatlock" xmlns:w16se="http://schemas.microsoft.com/office/word/2015/wordml/symex" xmlns:wpg="http://schemas.microsoft.com/office/word/2010/wordprocessingGroup" xmlns:wpi="http://schemas.microsoft.com/office/word/2010/wordprocessingInk" xmlns:wne="http://schemas.microsoft.com/office/word/2006/wordml" xmlns:wps="http://schemas.microsoft.com/office/word/2010/wordprocessingShape" mc:Ignorable="w14 w15 w16se w16cid w16 w16cex w16sdtdh w16sdtfl w16du wp14">
+  <w:footnote w:type="separator" w:id="-1">
+    <w:p>
+      <w:pPr>
+        <w:spacing w:after="0" w:line="240" w:lineRule="auto"/>
+      </w:pPr>
+      <w:r>
+        <w:separator/>
+      </w:r>
+    </w:p>
+  </w:footnote>
+  <w:footnote w:type="continuationSeparator" w:id="0">
+    <w:p>
+      <w:pPr>
+        <w:spacing w:after="0" w:line="240" w:lineRule="auto"/>
+      </w:pPr>
+      <w:r>
+        <w:continuationSeparator/>
+      </w:r>
+    </w:p>
+  </w:footnote>
+</w:footnotes>
 </file>
 
 <file path=word/header1.xml><?xml version="1.0" encoding="utf-8"?>
@@ -5614,6 +5688,7 @@
   <w:style w:type="character" w:default="1" w:styleId="Tipodeletrapredefinidodopargrafo">
     <w:name w:val="Default Paragraph Font"/>
     <w:uiPriority w:val="1"/>
+    <w:semiHidden/>
     <w:unhideWhenUsed/>
   </w:style>
   <w:style w:type="table" w:default="1" w:styleId="Tabelanormal">

</xml_diff>